<commit_message>
Updated Sequence Diagrams, Comments on wireframe in Reviews, Updated ERD
</commit_message>
<xml_diff>
--- a/Concept/Schedule Management Plan.docx
+++ b/Concept/Schedule Management Plan.docx
@@ -661,14 +661,27 @@
       <w:r>
         <w:t xml:space="preserve">                                                                                        Table </w:t>
       </w:r>
-      <w:fldSimple w:instr=" SEQ Table \* ARABIC ">
-        <w:r>
-          <w:rPr>
-            <w:noProof/>
-          </w:rPr>
-          <w:t>1</w:t>
-        </w:r>
-      </w:fldSimple>
+      <w:r>
+        <w:fldChar w:fldCharType="begin"/>
+      </w:r>
+      <w:r>
+        <w:instrText xml:space="preserve"> SEQ Table \* ARABIC </w:instrText>
+      </w:r>
+      <w:r>
+        <w:fldChar w:fldCharType="separate"/>
+      </w:r>
+      <w:r>
+        <w:rPr>
+          <w:noProof/>
+        </w:rPr>
+        <w:t>1</w:t>
+      </w:r>
+      <w:r>
+        <w:rPr>
+          <w:noProof/>
+        </w:rPr>
+        <w:fldChar w:fldCharType="end"/>
+      </w:r>
       <w:r>
         <w:rPr>
           <w:noProof/>
@@ -1424,14 +1437,27 @@
       <w:r>
         <w:t xml:space="preserve">Table </w:t>
       </w:r>
-      <w:fldSimple w:instr=" SEQ Table \* ARABIC ">
-        <w:r>
-          <w:rPr>
-            <w:noProof/>
-          </w:rPr>
-          <w:t>2</w:t>
-        </w:r>
-      </w:fldSimple>
+      <w:r>
+        <w:fldChar w:fldCharType="begin"/>
+      </w:r>
+      <w:r>
+        <w:instrText xml:space="preserve"> SEQ Table \* ARABIC </w:instrText>
+      </w:r>
+      <w:r>
+        <w:fldChar w:fldCharType="separate"/>
+      </w:r>
+      <w:r>
+        <w:rPr>
+          <w:noProof/>
+        </w:rPr>
+        <w:t>2</w:t>
+      </w:r>
+      <w:r>
+        <w:rPr>
+          <w:noProof/>
+        </w:rPr>
+        <w:fldChar w:fldCharType="end"/>
+      </w:r>
       <w:r>
         <w:rPr>
           <w:noProof/>
@@ -2302,7 +2328,21 @@
         <w:rPr>
           <w:rFonts w:cstheme="minorHAnsi"/>
         </w:rPr>
-        <w:t xml:space="preserve"> figure show the</w:t>
+        <w:t xml:space="preserve"> figure </w:t>
+      </w:r>
+      <w:proofErr w:type="gramStart"/>
+      <w:r>
+        <w:rPr>
+          <w:rFonts w:cstheme="minorHAnsi"/>
+        </w:rPr>
+        <w:t>show</w:t>
+      </w:r>
+      <w:proofErr w:type="gramEnd"/>
+      <w:r>
+        <w:rPr>
+          <w:rFonts w:cstheme="minorHAnsi"/>
+        </w:rPr>
+        <w:t xml:space="preserve"> the</w:t>
       </w:r>
       <w:r>
         <w:rPr>
@@ -2389,45 +2429,30 @@
       <w:r>
         <w:t xml:space="preserve">Figure </w:t>
       </w:r>
-      <w:fldSimple w:instr=" SEQ Figure \* ARABIC ">
-        <w:r>
-          <w:rPr>
-            <w:noProof/>
-          </w:rPr>
-          <w:t>2</w:t>
-        </w:r>
-      </w:fldSimple>
+      <w:r>
+        <w:fldChar w:fldCharType="begin"/>
+      </w:r>
+      <w:r>
+        <w:instrText xml:space="preserve"> SEQ Figure \* ARABIC </w:instrText>
+      </w:r>
+      <w:r>
+        <w:fldChar w:fldCharType="separate"/>
+      </w:r>
+      <w:r>
+        <w:rPr>
+          <w:noProof/>
+        </w:rPr>
+        <w:t>2</w:t>
+      </w:r>
+      <w:r>
+        <w:rPr>
+          <w:noProof/>
+        </w:rPr>
+        <w:fldChar w:fldCharType="end"/>
+      </w:r>
       <w:r>
         <w:t>-Gantt Chart</w:t>
       </w:r>
-    </w:p>
-    <w:p>
-      <w:pPr>
-        <w:rPr>
-          <w:lang w:bidi="ar-EG"/>
-        </w:rPr>
-      </w:pPr>
-    </w:p>
-    <w:p>
-      <w:pPr>
-        <w:rPr>
-          <w:lang w:bidi="ar-EG"/>
-        </w:rPr>
-      </w:pPr>
-    </w:p>
-    <w:p>
-      <w:pPr>
-        <w:rPr>
-          <w:lang w:bidi="ar-EG"/>
-        </w:rPr>
-      </w:pPr>
-    </w:p>
-    <w:p>
-      <w:pPr>
-        <w:rPr>
-          <w:lang w:bidi="ar-EG"/>
-        </w:rPr>
-      </w:pPr>
     </w:p>
     <w:p>
       <w:pPr>

</xml_diff>